<commit_message>
Criação de Docs Adds ao PLN de RH
</commit_message>
<xml_diff>
--- a/Termo de Abertura do Projeto.docx
+++ b/Termo de Abertura do Projeto.docx
@@ -1904,8 +1904,6 @@
       <w:r>
         <w:t>Justificativa do projeto</w:t>
       </w:r>
-      <w:bookmarkStart w:id="5" w:name="_GoBack"/>
-      <w:bookmarkEnd w:id="5"/>
     </w:p>
     <w:p>
       <w:pPr>
@@ -1935,10 +1933,10 @@
           <w:numId w:val="2"/>
         </w:numPr>
       </w:pPr>
-      <w:bookmarkStart w:id="6" w:name="_Toc383370458"/>
-      <w:bookmarkStart w:id="7" w:name="_Toc464564787"/>
+      <w:bookmarkStart w:id="5" w:name="_Toc383370458"/>
+      <w:bookmarkStart w:id="6" w:name="_Toc464564787"/>
+      <w:bookmarkEnd w:id="5"/>
       <w:bookmarkEnd w:id="6"/>
-      <w:bookmarkEnd w:id="7"/>
       <w:r>
         <w:t>Objetivos SMART</w:t>
       </w:r>
@@ -2060,8 +2058,8 @@
           <w:numId w:val="2"/>
         </w:numPr>
       </w:pPr>
-      <w:bookmarkStart w:id="8" w:name="_Toc462838392"/>
-      <w:bookmarkEnd w:id="8"/>
+      <w:bookmarkStart w:id="7" w:name="_Toc462838392"/>
+      <w:bookmarkEnd w:id="7"/>
       <w:r>
         <w:t>Benefícios</w:t>
       </w:r>
@@ -2084,8 +2082,8 @@
           <w:numId w:val="2"/>
         </w:numPr>
       </w:pPr>
-      <w:bookmarkStart w:id="9" w:name="_Toc464564788"/>
-      <w:bookmarkEnd w:id="9"/>
+      <w:bookmarkStart w:id="8" w:name="_Toc464564788"/>
+      <w:bookmarkEnd w:id="8"/>
       <w:proofErr w:type="spellStart"/>
       <w:r>
         <w:t>What</w:t>
@@ -2104,8 +2102,8 @@
           <w:numId w:val="2"/>
         </w:numPr>
       </w:pPr>
-      <w:bookmarkStart w:id="10" w:name="_Toc464564789"/>
-      <w:bookmarkEnd w:id="10"/>
+      <w:bookmarkStart w:id="9" w:name="_Toc464564789"/>
+      <w:bookmarkEnd w:id="9"/>
       <w:r>
         <w:t>Produtos, Serviços ou Resultados esperados</w:t>
       </w:r>
@@ -2164,8 +2162,8 @@
           <w:numId w:val="2"/>
         </w:numPr>
       </w:pPr>
-      <w:bookmarkStart w:id="11" w:name="_Toc464564790"/>
-      <w:bookmarkEnd w:id="11"/>
+      <w:bookmarkStart w:id="10" w:name="_Toc464564790"/>
+      <w:bookmarkEnd w:id="10"/>
       <w:r>
         <w:t>Requisitos</w:t>
       </w:r>
@@ -2604,16 +2602,16 @@
           <w:numId w:val="2"/>
         </w:numPr>
       </w:pPr>
-      <w:bookmarkStart w:id="12" w:name="_Toc464564791"/>
+      <w:bookmarkStart w:id="11" w:name="_Toc464564791"/>
       <w:r>
         <w:t xml:space="preserve">Who? Quem? </w:t>
       </w:r>
-      <w:bookmarkStart w:id="13" w:name="_Toc383370461"/>
+      <w:bookmarkStart w:id="12" w:name="_Toc383370461"/>
       <w:r>
         <w:t>Partes interessadas</w:t>
       </w:r>
+      <w:bookmarkEnd w:id="11"/>
       <w:bookmarkEnd w:id="12"/>
-      <w:bookmarkEnd w:id="13"/>
       <w:r>
         <w:t xml:space="preserve"> do projeto</w:t>
       </w:r>
@@ -2750,8 +2748,10 @@
         </w:numPr>
       </w:pPr>
       <w:r>
-        <w:t>Analista de Teste</w:t>
+        <w:t>Gerente de Requisitos</w:t>
       </w:r>
+      <w:bookmarkStart w:id="13" w:name="_GoBack"/>
+      <w:bookmarkEnd w:id="13"/>
     </w:p>
     <w:p/>
     <w:p/>
@@ -12554,7 +12554,7 @@
               <w:noProof/>
               <w:color w:val="17365D" w:themeColor="text2" w:themeShade="BF"/>
             </w:rPr>
-            <w:t>2</w:t>
+            <w:t>6</w:t>
           </w:r>
           <w:r>
             <w:rPr>
@@ -12622,11 +12622,7 @@
             <w:dataBinding w:prefixMappings="xmlns:ns0='http://schemas.openxmlformats.org/officeDocument/2006/extended-properties' " w:xpath="/ns0:Properties[1]/ns0:Company[1]" w:storeItemID="{6668398D-A668-4E3E-A5EB-62B293D839F1}"/>
             <w:text/>
           </w:sdtPr>
-          <w:sdtEndPr>
-            <w:rPr>
-              <w:color w:val="17365D" w:themeColor="text2" w:themeShade="BF"/>
-            </w:rPr>
-          </w:sdtEndPr>
+          <w:sdtEndPr/>
           <w:sdtContent>
             <w:p>
               <w:pPr>
@@ -16186,7 +16182,7 @@
 </file>
 
 <file path=customXml/itemProps1.xml><?xml version="1.0" encoding="utf-8"?>
-<ds:datastoreItem xmlns:ds="http://schemas.openxmlformats.org/officeDocument/2006/customXml" ds:itemID="{6FFD4AA0-6F49-4980-B6F3-CB3D7AFAA11B}">
+<ds:datastoreItem xmlns:ds="http://schemas.openxmlformats.org/officeDocument/2006/customXml" ds:itemID="{E75D504E-D4FD-46D6-BE37-4B30C67C752B}">
   <ds:schemaRefs>
     <ds:schemaRef ds:uri="http://schemas.openxmlformats.org/officeDocument/2006/bibliography"/>
   </ds:schemaRefs>

</xml_diff>